<commit_message>
loadui and configuration and folder structure commit
</commit_message>
<xml_diff>
--- a/details.docx
+++ b/details.docx
@@ -9,11 +9,24 @@
     </w:p>
     <w:p>
       <w:r>
-        <w:t>Extension – install Python, Python Debugger, Jupyter Notebook</w:t>
-      </w:r>
-      <w:r>
-        <w:t>, Pylance</w:t>
-      </w:r>
+        <w:t xml:space="preserve">Extension – install Python, Python Debugger, </w:t>
+      </w:r>
+      <w:proofErr w:type="spellStart"/>
+      <w:r>
+        <w:t>Jupyter</w:t>
+      </w:r>
+      <w:proofErr w:type="spellEnd"/>
+      <w:r>
+        <w:t xml:space="preserve"> Notebook</w:t>
+      </w:r>
+      <w:r>
+        <w:t xml:space="preserve">, </w:t>
+      </w:r>
+      <w:proofErr w:type="spellStart"/>
+      <w:r>
+        <w:t>Pylance</w:t>
+      </w:r>
+      <w:proofErr w:type="spellEnd"/>
     </w:p>
     <w:p>
       <w:r>
@@ -25,11 +38,21 @@
         <w:t>p</w:t>
       </w:r>
       <w:r>
-        <w:t xml:space="preserve">ython -m venv </w:t>
-      </w:r>
+        <w:t xml:space="preserve">ython -m </w:t>
+      </w:r>
+      <w:proofErr w:type="spellStart"/>
+      <w:r>
+        <w:t>venv</w:t>
+      </w:r>
+      <w:proofErr w:type="spellEnd"/>
+      <w:r>
+        <w:t xml:space="preserve"> </w:t>
+      </w:r>
+      <w:proofErr w:type="spellStart"/>
       <w:r>
         <w:t>EnvName</w:t>
       </w:r>
+      <w:proofErr w:type="spellEnd"/>
     </w:p>
     <w:p/>
     <w:p>
@@ -38,11 +61,21 @@
       </w:r>
     </w:p>
     <w:p>
-      <w:r>
-        <w:t>EnvName\</w:t>
-      </w:r>
-      <w:r>
-        <w:t>Srcipts\activate</w:t>
+      <w:proofErr w:type="spellStart"/>
+      <w:r>
+        <w:t>EnvName</w:t>
+      </w:r>
+      <w:proofErr w:type="spellEnd"/>
+      <w:r>
+        <w:t>\</w:t>
+      </w:r>
+      <w:proofErr w:type="spellStart"/>
+      <w:r>
+        <w:t>Srcipts</w:t>
+      </w:r>
+      <w:proofErr w:type="spellEnd"/>
+      <w:r>
+        <w:t>\activate</w:t>
       </w:r>
     </w:p>
     <w:p/>
@@ -68,8 +101,13 @@
         <w:t>End to End Modular coding</w:t>
       </w:r>
       <w:r>
-        <w:t xml:space="preserve"> using LangGraph</w:t>
-      </w:r>
+        <w:t xml:space="preserve"> using </w:t>
+      </w:r>
+      <w:proofErr w:type="spellStart"/>
+      <w:r>
+        <w:t>LangGraph</w:t>
+      </w:r>
+      <w:proofErr w:type="spellEnd"/>
     </w:p>
     <w:p>
       <w:pPr>
@@ -231,11 +269,32 @@
         </w:numPr>
       </w:pPr>
       <w:r>
-        <w:t>Open Github, to parallely commit code to gith</w:t>
+        <w:t xml:space="preserve">Open </w:t>
+      </w:r>
+      <w:proofErr w:type="spellStart"/>
+      <w:r>
+        <w:t>Github</w:t>
+      </w:r>
+      <w:proofErr w:type="spellEnd"/>
+      <w:r>
+        <w:t xml:space="preserve">, to </w:t>
+      </w:r>
+      <w:proofErr w:type="spellStart"/>
+      <w:r>
+        <w:t>parallely</w:t>
+      </w:r>
+      <w:proofErr w:type="spellEnd"/>
+      <w:r>
+        <w:t xml:space="preserve"> commit code to </w:t>
+      </w:r>
+      <w:proofErr w:type="spellStart"/>
+      <w:r>
+        <w:t>gith</w:t>
       </w:r>
       <w:r>
         <w:t>ub</w:t>
       </w:r>
+      <w:proofErr w:type="spellEnd"/>
     </w:p>
     <w:p>
       <w:pPr>
@@ -245,8 +304,13 @@
           <w:numId w:val="2"/>
         </w:numPr>
       </w:pPr>
-      <w:r>
-        <w:t xml:space="preserve">Github: </w:t>
+      <w:proofErr w:type="spellStart"/>
+      <w:r>
+        <w:t>Github</w:t>
+      </w:r>
+      <w:proofErr w:type="spellEnd"/>
+      <w:r>
+        <w:t xml:space="preserve">: </w:t>
       </w:r>
       <w:r>
         <w:t>Repositories -&gt; New -&gt; Give a project name</w:t>
@@ -283,7 +347,6 @@
         </w:numPr>
       </w:pPr>
       <w:r>
-        <w:lastRenderedPageBreak/>
         <w:t>To commit code, you need to have git downloaded</w:t>
       </w:r>
       <w:r>
@@ -307,8 +370,21 @@
         </w:numPr>
       </w:pPr>
       <w:r>
-        <w:t>Once git is downloaded, go to github, copy the command git init</w:t>
-      </w:r>
+        <w:t xml:space="preserve">Once git is downloaded, go to </w:t>
+      </w:r>
+      <w:proofErr w:type="spellStart"/>
+      <w:r>
+        <w:t>github</w:t>
+      </w:r>
+      <w:proofErr w:type="spellEnd"/>
+      <w:r>
+        <w:t xml:space="preserve">, copy the command git </w:t>
+      </w:r>
+      <w:proofErr w:type="spellStart"/>
+      <w:r>
+        <w:t>init</w:t>
+      </w:r>
+      <w:proofErr w:type="spellEnd"/>
     </w:p>
     <w:p>
       <w:pPr>
@@ -319,7 +395,15 @@
         </w:numPr>
       </w:pPr>
       <w:r>
-        <w:t xml:space="preserve">Git init – initializes the git </w:t>
+        <w:t xml:space="preserve">Git </w:t>
+      </w:r>
+      <w:proofErr w:type="spellStart"/>
+      <w:r>
+        <w:t>init</w:t>
+      </w:r>
+      <w:proofErr w:type="spellEnd"/>
+      <w:r>
+        <w:t xml:space="preserve"> – initializes the git </w:t>
       </w:r>
       <w:r>
         <w:t>repository</w:t>
@@ -369,8 +453,20 @@
           <w:szCs w:val="21"/>
           <w14:ligatures w14:val="none"/>
         </w:rPr>
-        <w:t>git init</w:t>
-      </w:r>
+        <w:t xml:space="preserve">git </w:t>
+      </w:r>
+      <w:proofErr w:type="spellStart"/>
+      <w:r>
+        <w:rPr>
+          <w:rFonts w:ascii="Consolas" w:eastAsia="Times New Roman" w:hAnsi="Consolas" w:cs="Courier New"/>
+          <w:kern w:val="0"/>
+          <w:sz w:val="21"/>
+          <w:szCs w:val="21"/>
+          <w14:ligatures w14:val="none"/>
+        </w:rPr>
+        <w:t>init</w:t>
+      </w:r>
+      <w:proofErr w:type="spellEnd"/>
     </w:p>
     <w:p>
       <w:pPr>
@@ -651,10 +747,24 @@
           <w:kern w:val="0"/>
           <w:sz w:val="21"/>
           <w:szCs w:val="21"/>
+          <w:highlight w:val="yellow"/>
           <w14:ligatures w14:val="none"/>
         </w:rPr>
-        <w:t>git init</w:t>
-      </w:r>
+        <w:t xml:space="preserve">git </w:t>
+      </w:r>
+      <w:proofErr w:type="spellStart"/>
+      <w:r>
+        <w:rPr>
+          <w:rFonts w:ascii="Consolas" w:eastAsia="Times New Roman" w:hAnsi="Consolas" w:cs="Courier New"/>
+          <w:kern w:val="0"/>
+          <w:sz w:val="21"/>
+          <w:szCs w:val="21"/>
+          <w:highlight w:val="yellow"/>
+          <w14:ligatures w14:val="none"/>
+        </w:rPr>
+        <w:t>init</w:t>
+      </w:r>
+      <w:proofErr w:type="spellEnd"/>
       <w:r>
         <w:rPr>
           <w:rFonts w:ascii="Consolas" w:eastAsia="Times New Roman" w:hAnsi="Consolas" w:cs="Courier New"/>
@@ -695,8 +805,13 @@
         </w:numPr>
       </w:pPr>
       <w:r>
-        <w:t>In VS code create a file .gitignore</w:t>
-      </w:r>
+        <w:t>In VS code create a file .</w:t>
+      </w:r>
+      <w:proofErr w:type="spellStart"/>
+      <w:r>
+        <w:t>gitignore</w:t>
+      </w:r>
+      <w:proofErr w:type="spellEnd"/>
       <w:r>
         <w:t xml:space="preserve"> directly</w:t>
       </w:r>
@@ -704,7 +819,15 @@
         <w:t>, it will have a diamond shape</w:t>
       </w:r>
       <w:r>
-        <w:t xml:space="preserve">. We need gitignore for files that are not required in the git repository like the </w:t>
+        <w:t xml:space="preserve">. We need </w:t>
+      </w:r>
+      <w:proofErr w:type="spellStart"/>
+      <w:r>
+        <w:t>gitignore</w:t>
+      </w:r>
+      <w:proofErr w:type="spellEnd"/>
+      <w:r>
+        <w:t xml:space="preserve"> for files that are not required in the git repository like the </w:t>
       </w:r>
       <w:r>
         <w:t>virtual environment</w:t>
@@ -719,13 +842,39 @@
         </w:numPr>
       </w:pPr>
       <w:r>
-        <w:t>In the gitignore write envname</w:t>
-      </w:r>
-      <w:r>
-        <w:t xml:space="preserve">/ (eg. </w:t>
-      </w:r>
-      <w:r>
-        <w:t>AgenticProj/</w:t>
+        <w:t xml:space="preserve">In the </w:t>
+      </w:r>
+      <w:proofErr w:type="spellStart"/>
+      <w:r>
+        <w:t>gitignore</w:t>
+      </w:r>
+      <w:proofErr w:type="spellEnd"/>
+      <w:r>
+        <w:t xml:space="preserve"> write </w:t>
+      </w:r>
+      <w:proofErr w:type="spellStart"/>
+      <w:r>
+        <w:t>envname</w:t>
+      </w:r>
+      <w:proofErr w:type="spellEnd"/>
+      <w:r>
+        <w:t>/ (</w:t>
+      </w:r>
+      <w:proofErr w:type="spellStart"/>
+      <w:r>
+        <w:t>eg.</w:t>
+      </w:r>
+      <w:proofErr w:type="spellEnd"/>
+      <w:r>
+        <w:t xml:space="preserve"> </w:t>
+      </w:r>
+      <w:proofErr w:type="spellStart"/>
+      <w:r>
+        <w:t>AgenticProj</w:t>
+      </w:r>
+      <w:proofErr w:type="spellEnd"/>
+      <w:r>
+        <w:t>/</w:t>
       </w:r>
       <w:r>
         <w:t>). The green tracking is off now.</w:t>
@@ -746,6 +895,9 @@
         <w:t xml:space="preserve">Now execute </w:t>
       </w:r>
       <w:r>
+        <w:rPr>
+          <w:highlight w:val="yellow"/>
+        </w:rPr>
         <w:t>git add README.md</w:t>
       </w:r>
       <w:r>
@@ -760,8 +912,421 @@
           <w:numId w:val="2"/>
         </w:numPr>
       </w:pPr>
+      <w:r>
+        <w:t xml:space="preserve"> </w:t>
+      </w:r>
+      <w:r>
+        <w:rPr>
+          <w:highlight w:val="yellow"/>
+        </w:rPr>
+        <w:t>git add .</w:t>
+      </w:r>
+      <w:r>
+        <w:t xml:space="preserve">  will </w:t>
+      </w:r>
+      <w:r>
+        <w:t>add all files in U mode for commit</w:t>
+      </w:r>
+    </w:p>
+    <w:p>
+      <w:pPr>
+        <w:pStyle w:val="ListParagraph"/>
+        <w:numPr>
+          <w:ilvl w:val="0"/>
+          <w:numId w:val="2"/>
+        </w:numPr>
+      </w:pPr>
+      <w:r>
+        <w:rPr>
+          <w:highlight w:val="yellow"/>
+        </w:rPr>
+        <w:t>git commit -m "first commit"</w:t>
+      </w:r>
+      <w:r>
+        <w:t xml:space="preserve"> run in terminal. Will commit the files in Git repository</w:t>
+      </w:r>
+      <w:r>
+        <w:t xml:space="preserve">  (-m is message here it is “first commit”)</w:t>
+      </w:r>
+    </w:p>
+    <w:p>
+      <w:pPr>
+        <w:pStyle w:val="ListParagraph"/>
+        <w:numPr>
+          <w:ilvl w:val="0"/>
+          <w:numId w:val="2"/>
+        </w:numPr>
+      </w:pPr>
+      <w:r>
+        <w:t>We have committed the code but not pushed the code</w:t>
+      </w:r>
+    </w:p>
+    <w:p>
+      <w:pPr>
+        <w:pStyle w:val="ListParagraph"/>
+        <w:numPr>
+          <w:ilvl w:val="0"/>
+          <w:numId w:val="2"/>
+        </w:numPr>
+      </w:pPr>
+      <w:r>
+        <w:t xml:space="preserve">Create a branch - </w:t>
+      </w:r>
+      <w:r>
+        <w:rPr>
+          <w:highlight w:val="yellow"/>
+        </w:rPr>
+        <w:t>git branch -M main</w:t>
+      </w:r>
+      <w:r>
+        <w:t xml:space="preserve">  naming the branch </w:t>
+      </w:r>
+      <w:r>
+        <w:t xml:space="preserve">as </w:t>
+      </w:r>
+      <w:r>
+        <w:t>main</w:t>
+      </w:r>
+    </w:p>
+    <w:p>
+      <w:pPr>
+        <w:pStyle w:val="ListParagraph"/>
+        <w:numPr>
+          <w:ilvl w:val="0"/>
+          <w:numId w:val="2"/>
+        </w:numPr>
+        <w:rPr>
+          <w:highlight w:val="yellow"/>
+        </w:rPr>
+      </w:pPr>
+      <w:r>
+        <w:t xml:space="preserve">Now run: </w:t>
+      </w:r>
+      <w:r>
+        <w:rPr>
+          <w:highlight w:val="yellow"/>
+        </w:rPr>
+        <w:t>git remote add origin https://github.com/Paramita1985/Agentic-Project.git</w:t>
+      </w:r>
+    </w:p>
+    <w:p>
+      <w:pPr>
+        <w:pStyle w:val="ListParagraph"/>
+        <w:numPr>
+          <w:ilvl w:val="0"/>
+          <w:numId w:val="2"/>
+        </w:numPr>
+      </w:pPr>
+      <w:r>
+        <w:t xml:space="preserve">Now run: </w:t>
+      </w:r>
+      <w:r>
+        <w:rPr>
+          <w:highlight w:val="yellow"/>
+        </w:rPr>
+        <w:t>git push origin main</w:t>
+      </w:r>
+      <w:r>
+        <w:t xml:space="preserve"> to push code from origin (local) to main (branch)</w:t>
+      </w:r>
+    </w:p>
+    <w:p>
+      <w:pPr>
+        <w:pStyle w:val="ListParagraph"/>
+        <w:numPr>
+          <w:ilvl w:val="0"/>
+          <w:numId w:val="2"/>
+        </w:numPr>
+      </w:pPr>
+      <w:r>
+        <w:t>Pull request – if another developer has updated code, pull the latest code first</w:t>
+      </w:r>
+      <w:r>
+        <w:t xml:space="preserve"> from main to origin</w:t>
+      </w:r>
+    </w:p>
+    <w:p>
+      <w:pPr>
+        <w:pStyle w:val="ListParagraph"/>
+        <w:numPr>
+          <w:ilvl w:val="0"/>
+          <w:numId w:val="2"/>
+        </w:numPr>
+      </w:pPr>
+      <w:r>
+        <w:t>Now create the folder structure for coding efficiency</w:t>
+      </w:r>
+    </w:p>
+    <w:p>
+      <w:pPr>
+        <w:rPr>
+          <w:u w:val="single"/>
+        </w:rPr>
+      </w:pPr>
+      <w:r>
+        <w:rPr>
+          <w:u w:val="single"/>
+        </w:rPr>
+        <w:t>Modular structure</w:t>
+      </w:r>
+    </w:p>
+    <w:p>
+      <w:proofErr w:type="spellStart"/>
+      <w:r>
+        <w:t>Src</w:t>
+      </w:r>
+      <w:proofErr w:type="spellEnd"/>
+      <w:r>
+        <w:t xml:space="preserve"> folder and __init__.py (so that a package is created)</w:t>
+      </w:r>
+    </w:p>
+    <w:p>
+      <w:r>
+        <w:t>Execution will start from app.py</w:t>
+      </w:r>
+    </w:p>
+    <w:p>
+      <w:r>
+        <w:rPr>
+          <w:noProof/>
+        </w:rPr>
+        <w:drawing>
+          <wp:inline distT="0" distB="0" distL="0" distR="0" wp14:anchorId="7B7EF914" wp14:editId="59BEB754">
+            <wp:extent cx="2502029" cy="5550185"/>
+            <wp:effectExtent l="0" t="0" r="0" b="0"/>
+            <wp:docPr id="1714950966" name="Picture 1" descr="A screenshot of a computer program&#10;&#10;AI-generated content may be incorrect."/>
+            <wp:cNvGraphicFramePr>
+              <a:graphicFrameLocks xmlns:a="http://schemas.openxmlformats.org/drawingml/2006/main" noChangeAspect="1"/>
+            </wp:cNvGraphicFramePr>
+            <a:graphic xmlns:a="http://schemas.openxmlformats.org/drawingml/2006/main">
+              <a:graphicData uri="http://schemas.openxmlformats.org/drawingml/2006/picture">
+                <pic:pic xmlns:pic="http://schemas.openxmlformats.org/drawingml/2006/picture">
+                  <pic:nvPicPr>
+                    <pic:cNvPr id="1714950966" name="Picture 1" descr="A screenshot of a computer program&#10;&#10;AI-generated content may be incorrect."/>
+                    <pic:cNvPicPr/>
+                  </pic:nvPicPr>
+                  <pic:blipFill>
+                    <a:blip r:embed="rId7"/>
+                    <a:stretch>
+                      <a:fillRect/>
+                    </a:stretch>
+                  </pic:blipFill>
+                  <pic:spPr>
+                    <a:xfrm>
+                      <a:off x="0" y="0"/>
+                      <a:ext cx="2502029" cy="5550185"/>
+                    </a:xfrm>
+                    <a:prstGeom prst="rect">
+                      <a:avLst/>
+                    </a:prstGeom>
+                  </pic:spPr>
+                </pic:pic>
+              </a:graphicData>
+            </a:graphic>
+          </wp:inline>
+        </w:drawing>
+      </w:r>
+    </w:p>
+    <w:p>
+      <w:r>
+        <w:t>Start with LLMs</w:t>
+      </w:r>
+      <w:r>
+        <w:t xml:space="preserve"> – create groqllm.py</w:t>
+      </w:r>
+    </w:p>
+    <w:p>
+      <w:r>
+        <w:t xml:space="preserve">Then </w:t>
+      </w:r>
+      <w:proofErr w:type="spellStart"/>
+      <w:r>
+        <w:t>ui</w:t>
+      </w:r>
+      <w:proofErr w:type="spellEnd"/>
+      <w:r>
+        <w:t xml:space="preserve"> -&gt; create folder </w:t>
+      </w:r>
+      <w:proofErr w:type="spellStart"/>
+      <w:r>
+        <w:t>streamlit</w:t>
+      </w:r>
+      <w:r>
+        <w:t>ui</w:t>
+      </w:r>
+      <w:proofErr w:type="spellEnd"/>
+      <w:r>
+        <w:t xml:space="preserve"> -&gt; create load</w:t>
+      </w:r>
+      <w:r>
+        <w:t>ui.py</w:t>
+      </w:r>
+      <w:r>
+        <w:t xml:space="preserve"> to load </w:t>
+      </w:r>
+      <w:proofErr w:type="spellStart"/>
+      <w:r>
+        <w:t>ui</w:t>
+      </w:r>
+      <w:proofErr w:type="spellEnd"/>
+      <w:r>
+        <w:t xml:space="preserve"> and display</w:t>
+      </w:r>
+      <w:r>
+        <w:t>_</w:t>
+      </w:r>
+      <w:r>
+        <w:t>result.py</w:t>
+      </w:r>
+    </w:p>
+    <w:p>
+      <w:r>
+        <w:t xml:space="preserve">Under Ui folder -&gt; create a uiconfigfile.ini (for all </w:t>
+      </w:r>
+      <w:r>
+        <w:t>data to be shown in Ui)</w:t>
+      </w:r>
+      <w:r>
+        <w:t xml:space="preserve">. Ini is a file type for plain text similar to </w:t>
+      </w:r>
+      <w:proofErr w:type="spellStart"/>
+      <w:r>
+        <w:t>yaml</w:t>
+      </w:r>
+      <w:proofErr w:type="spellEnd"/>
+    </w:p>
+    <w:p>
+      <w:r>
+        <w:t xml:space="preserve">Code: </w:t>
+      </w:r>
+    </w:p>
+    <w:p>
+      <w:r>
+        <w:t>[DEFAULT]</w:t>
+      </w:r>
+    </w:p>
+    <w:p>
+      <w:r>
+        <w:t>PAGE_TITLE = "</w:t>
+      </w:r>
+      <w:proofErr w:type="spellStart"/>
+      <w:r>
+        <w:t>LangGraph</w:t>
+      </w:r>
+      <w:proofErr w:type="spellEnd"/>
+      <w:r>
+        <w:t>: Build Stateful Agentic AI graph"</w:t>
+      </w:r>
+    </w:p>
+    <w:p>
+      <w:r>
+        <w:t xml:space="preserve">LLM_OPTIONS = </w:t>
+      </w:r>
+      <w:proofErr w:type="spellStart"/>
+      <w:r>
+        <w:t>Groq</w:t>
+      </w:r>
+      <w:proofErr w:type="spellEnd"/>
+    </w:p>
+    <w:p>
+      <w:r>
+        <w:t>USECASE_OPTIONS = Basic Chatbot, Chatbot with Tools, SDLC Workflow</w:t>
+      </w:r>
+    </w:p>
+    <w:p>
+      <w:r>
+        <w:t>GROQ_MODEL_OPTIONS = mixtral-8x7b-32768, llama3-8b-8192, llama3-70b-8192, gemma-7b-i</w:t>
+      </w:r>
     </w:p>
     <w:p/>
+    <w:p>
+      <w:r>
+        <w:t>Crea</w:t>
+      </w:r>
+      <w:r>
+        <w:t>t</w:t>
+      </w:r>
+      <w:r>
+        <w:t>e uiconfigfile.py to read the config file</w:t>
+      </w:r>
+    </w:p>
+    <w:p>
+      <w:r>
+        <w:rPr>
+          <w:noProof/>
+        </w:rPr>
+        <w:drawing>
+          <wp:inline distT="0" distB="0" distL="0" distR="0" wp14:anchorId="5F2736C7" wp14:editId="026EE3F7">
+            <wp:extent cx="5943600" cy="2924810"/>
+            <wp:effectExtent l="0" t="0" r="0" b="8890"/>
+            <wp:docPr id="17686237" name="Picture 1" descr="A screen shot of a computer program&#10;&#10;AI-generated content may be incorrect."/>
+            <wp:cNvGraphicFramePr>
+              <a:graphicFrameLocks xmlns:a="http://schemas.openxmlformats.org/drawingml/2006/main" noChangeAspect="1"/>
+            </wp:cNvGraphicFramePr>
+            <a:graphic xmlns:a="http://schemas.openxmlformats.org/drawingml/2006/main">
+              <a:graphicData uri="http://schemas.openxmlformats.org/drawingml/2006/picture">
+                <pic:pic xmlns:pic="http://schemas.openxmlformats.org/drawingml/2006/picture">
+                  <pic:nvPicPr>
+                    <pic:cNvPr id="17686237" name="Picture 1" descr="A screen shot of a computer program&#10;&#10;AI-generated content may be incorrect."/>
+                    <pic:cNvPicPr/>
+                  </pic:nvPicPr>
+                  <pic:blipFill>
+                    <a:blip r:embed="rId8"/>
+                    <a:stretch>
+                      <a:fillRect/>
+                    </a:stretch>
+                  </pic:blipFill>
+                  <pic:spPr>
+                    <a:xfrm>
+                      <a:off x="0" y="0"/>
+                      <a:ext cx="5943600" cy="2924810"/>
+                    </a:xfrm>
+                    <a:prstGeom prst="rect">
+                      <a:avLst/>
+                    </a:prstGeom>
+                  </pic:spPr>
+                </pic:pic>
+              </a:graphicData>
+            </a:graphic>
+          </wp:inline>
+        </w:drawing>
+      </w:r>
+    </w:p>
+    <w:p>
+      <w:proofErr w:type="spellStart"/>
+      <w:r>
+        <w:t>ConfigParser</w:t>
+      </w:r>
+      <w:proofErr w:type="spellEnd"/>
+      <w:r>
+        <w:t xml:space="preserve"> will read the config file</w:t>
+      </w:r>
+    </w:p>
+    <w:p>
+      <w:r>
+        <w:t>Start coding in loadui.py</w:t>
+      </w:r>
+    </w:p>
+    <w:p>
+      <w:r>
+        <w:t>If you see the code, the first that you load in the UI is the config</w:t>
+      </w:r>
+    </w:p>
+    <w:p>
+      <w:r>
+        <w:t xml:space="preserve">Commit the code again and run to see the UI in </w:t>
+      </w:r>
+      <w:proofErr w:type="spellStart"/>
+      <w:r>
+        <w:t>streamlit</w:t>
+      </w:r>
+      <w:proofErr w:type="spellEnd"/>
+    </w:p>
+    <w:p>
+      <w:r>
+        <w:t>git add .</w:t>
+      </w:r>
+    </w:p>
     <w:sectPr>
       <w:pgSz w:w="12240" w:h="15840"/>
       <w:pgMar w:top="1440" w:right="1440" w:bottom="1440" w:left="1440" w:header="720" w:footer="720" w:gutter="0"/>
@@ -1564,6 +2129,7 @@
   <w:style w:type="character" w:default="1" w:styleId="DefaultParagraphFont">
     <w:name w:val="Default Paragraph Font"/>
     <w:uiPriority w:val="1"/>
+    <w:semiHidden/>
     <w:unhideWhenUsed/>
   </w:style>
   <w:style w:type="table" w:default="1" w:styleId="TableNormal">

</xml_diff>